<commit_message>
Subo archivo informe final corregido
</commit_message>
<xml_diff>
--- a/Fase 2/Evidencias_grupales/2.6_GuiaEstudiante_Fase 2_Informe Final Proyecto APT .docx
+++ b/Fase 2/Evidencias_grupales/2.6_GuiaEstudiante_Fase 2_Informe Final Proyecto APT .docx
@@ -1003,35 +1003,6 @@
                 <w:szCs w:val="20"/>
                 <w:lang w:val="es-CL"/>
               </w:rPr>
-              <w:t xml:space="preserve">Realizar pruebas de certificación tanto de los productos como de los procesos utilizando buenas prácticas definidas por la industria. </w:t>
-            </w:r>
-          </w:p>
-          <w:p>
-            <w:pPr>
-              <w:pStyle w:val="Prrafodelista"/>
-              <w:numPr>
-                <w:ilvl w:val="0"/>
-                <w:numId w:val="7"/>
-              </w:numPr>
-              <w:spacing w:before="0" w:beforeAutospacing="off" w:after="0" w:afterAutospacing="off" w:line="257" w:lineRule="auto"/>
-              <w:ind w:left="270" w:right="0" w:hanging="360"/>
-              <w:jc w:val="both"/>
-              <w:rPr>
-                <w:rFonts w:ascii="Calibri" w:hAnsi="Calibri" w:eastAsia="Calibri" w:cs="Calibri"/>
-                <w:noProof w:val="0"/>
-                <w:sz w:val="20"/>
-                <w:szCs w:val="20"/>
-                <w:lang w:val="es-CL"/>
-              </w:rPr>
-            </w:pPr>
-            <w:r>
-              <w:rPr>
-                <w:rFonts w:ascii="Calibri" w:hAnsi="Calibri" w:eastAsia="Calibri" w:cs="Calibri"/>
-                <w:noProof w:val="0"/>
-                <w:sz w:val="20"/>
-                <w:szCs w:val="20"/>
-                <w:lang w:val="es-CL"/>
-              </w:rPr>
               <w:t xml:space="preserve">Gestionar proyectos informáticos, ofreciendo alternativas para la toma de decisiones </w:t>
             </w:r>
             <w:r>
@@ -1641,7 +1612,16 @@
                 <w:sz w:val="20"/>
                 <w:szCs w:val="20"/>
               </w:rPr>
-              <w:t>pais</w:t>
+              <w:t>p</w:t>
+            </w:r>
+            <w:r>
+              <w:rPr>
+                <w:rFonts w:ascii="Calibri" w:hAnsi="Calibri" w:cs="Calibri"/>
+                <w:color w:val="auto"/>
+                <w:sz w:val="20"/>
+                <w:szCs w:val="20"/>
+              </w:rPr>
+              <w:t>aís</w:t>
             </w:r>
             <w:r>
               <w:rPr>

</xml_diff>